<commit_message>
udpated notes on formatting checklist, minor edits to main text
</commit_message>
<xml_diff>
--- a/paper/admin/formatting_checklist.docx
+++ b/paper/admin/formatting_checklist.docx
@@ -325,14 +325,12 @@
               <w:rPr>
                 <w:rFonts w:asciiTheme="minorHAnsi" w:hAnsiTheme="minorHAnsi"/>
                 <w:b/>
-                <w:color w:val="FF0000"/>
               </w:rPr>
             </w:pPr>
             <w:r>
               <w:rPr>
                 <w:rFonts w:asciiTheme="minorHAnsi" w:hAnsiTheme="minorHAnsi"/>
                 <w:b/>
-                <w:color w:val="FF0000"/>
               </w:rPr>
               <w:t>X</w:t>
             </w:r>
@@ -794,14 +792,12 @@
               <w:rPr>
                 <w:rFonts w:asciiTheme="minorHAnsi" w:hAnsiTheme="minorHAnsi"/>
                 <w:b/>
-                <w:color w:val="FF0000"/>
               </w:rPr>
             </w:pPr>
             <w:r>
               <w:rPr>
                 <w:rFonts w:asciiTheme="minorHAnsi" w:hAnsiTheme="minorHAnsi"/>
                 <w:b/>
-                <w:color w:val="FF0000"/>
               </w:rPr>
               <w:t>X</w:t>
             </w:r>
@@ -878,14 +874,12 @@
               <w:rPr>
                 <w:rFonts w:asciiTheme="minorHAnsi" w:hAnsiTheme="minorHAnsi"/>
                 <w:b/>
-                <w:color w:val="FF0000"/>
               </w:rPr>
             </w:pPr>
             <w:r>
               <w:rPr>
                 <w:rFonts w:asciiTheme="minorHAnsi" w:hAnsiTheme="minorHAnsi"/>
                 <w:b/>
-                <w:color w:val="FF0000"/>
               </w:rPr>
               <w:t>X</w:t>
             </w:r>
@@ -1020,14 +1014,12 @@
               <w:rPr>
                 <w:rFonts w:asciiTheme="minorHAnsi" w:hAnsiTheme="minorHAnsi"/>
                 <w:b/>
-                <w:color w:val="FF0000"/>
               </w:rPr>
             </w:pPr>
             <w:r>
               <w:rPr>
                 <w:rFonts w:asciiTheme="minorHAnsi" w:hAnsiTheme="minorHAnsi"/>
                 <w:b/>
-                <w:color w:val="FF0000"/>
               </w:rPr>
               <w:t>X</w:t>
             </w:r>
@@ -4746,6 +4738,12 @@
                 <w:rFonts w:asciiTheme="minorHAnsi" w:hAnsiTheme="minorHAnsi"/>
               </w:rPr>
             </w:pPr>
+            <w:r>
+              <w:rPr>
+                <w:rFonts w:asciiTheme="minorHAnsi" w:hAnsiTheme="minorHAnsi"/>
+              </w:rPr>
+              <w:t>X</w:t>
+            </w:r>
           </w:p>
         </w:tc>
         <w:tc>
@@ -10671,6 +10669,7 @@
               </w:rPr>
             </w:pPr>
             <w:commentRangeStart w:id="9"/>
+            <w:commentRangeStart w:id="10"/>
             <w:r>
               <w:rPr>
                 <w:rFonts w:asciiTheme="minorHAnsi" w:hAnsiTheme="minorHAnsi"/>
@@ -10748,6 +10747,15 @@
               </w:rPr>
               <w:commentReference w:id="9"/>
             </w:r>
+            <w:r>
+              <w:rPr>
+                <w:rStyle w:val="CommentReference"/>
+                <w:rFonts w:ascii="Times New Roman" w:eastAsia="Times New Roman" w:hAnsi="Times New Roman" w:cs="Times New Roman"/>
+                <w:color w:val="auto"/>
+                <w:lang w:val="en-US"/>
+              </w:rPr>
+              <w:commentReference w:id="10"/>
+            </w:r>
           </w:p>
         </w:tc>
         <w:tc>
@@ -10764,6 +10772,7 @@
           </w:p>
         </w:tc>
       </w:tr>
+      <w:commentRangeEnd w:id="10"/>
       <w:tr>
         <w:tc>
           <w:tcPr>
@@ -10894,8 +10903,8 @@
                 <w:b w:val="0"/>
               </w:rPr>
             </w:pPr>
-            <w:commentRangeStart w:id="10"/>
             <w:commentRangeStart w:id="11"/>
+            <w:commentRangeStart w:id="12"/>
             <w:r>
               <w:rPr>
                 <w:rFonts w:asciiTheme="minorHAnsi" w:hAnsiTheme="minorHAnsi"/>
@@ -10903,7 +10912,7 @@
               </w:rPr>
               <w:t>Data</w:t>
             </w:r>
-            <w:commentRangeEnd w:id="10"/>
+            <w:commentRangeEnd w:id="11"/>
             <w:r>
               <w:rPr>
                 <w:rStyle w:val="CommentReference"/>
@@ -10913,9 +10922,9 @@
                 <w:color w:val="auto"/>
                 <w:lang w:val="en-US"/>
               </w:rPr>
-              <w:commentReference w:id="10"/>
-            </w:r>
-            <w:commentRangeEnd w:id="11"/>
+              <w:commentReference w:id="11"/>
+            </w:r>
+            <w:commentRangeEnd w:id="12"/>
             <w:r>
               <w:rPr>
                 <w:rStyle w:val="CommentReference"/>
@@ -10925,7 +10934,7 @@
                 <w:color w:val="auto"/>
                 <w:lang w:val="en-US"/>
               </w:rPr>
-              <w:commentReference w:id="11"/>
+              <w:commentReference w:id="12"/>
             </w:r>
             <w:r>
               <w:rPr>
@@ -11906,8 +11915,8 @@
                 <w:sz w:val="28"/>
               </w:rPr>
             </w:pPr>
-            <w:commentRangeStart w:id="12"/>
             <w:commentRangeStart w:id="13"/>
+            <w:commentRangeStart w:id="14"/>
             <w:r>
               <w:rPr>
                 <w:rFonts w:asciiTheme="minorHAnsi" w:hAnsiTheme="minorHAnsi"/>
@@ -11916,7 +11925,7 @@
               <w:lastRenderedPageBreak/>
               <w:t>Supplementary</w:t>
             </w:r>
-            <w:commentRangeEnd w:id="12"/>
+            <w:commentRangeEnd w:id="13"/>
             <w:r>
               <w:rPr>
                 <w:rStyle w:val="CommentReference"/>
@@ -11926,9 +11935,9 @@
                 <w:color w:val="auto"/>
                 <w:lang w:val="en-US"/>
               </w:rPr>
-              <w:commentReference w:id="12"/>
-            </w:r>
-            <w:commentRangeEnd w:id="13"/>
+              <w:commentReference w:id="13"/>
+            </w:r>
+            <w:commentRangeEnd w:id="14"/>
             <w:r>
               <w:rPr>
                 <w:rStyle w:val="CommentReference"/>
@@ -11938,7 +11947,7 @@
                 <w:color w:val="auto"/>
                 <w:lang w:val="en-US"/>
               </w:rPr>
-              <w:commentReference w:id="13"/>
+              <w:commentReference w:id="14"/>
             </w:r>
             <w:r>
               <w:rPr>
@@ -12848,7 +12857,7 @@
               <w:lastRenderedPageBreak/>
               <w:t xml:space="preserve">If your manuscript has been </w:t>
             </w:r>
-            <w:commentRangeStart w:id="14"/>
+            <w:commentRangeStart w:id="15"/>
             <w:r>
               <w:rPr>
                 <w:rFonts w:asciiTheme="minorHAnsi" w:hAnsiTheme="minorHAnsi"/>
@@ -12856,7 +12865,7 @@
               </w:rPr>
               <w:t>accepted in principle</w:t>
             </w:r>
-            <w:commentRangeEnd w:id="14"/>
+            <w:commentRangeEnd w:id="15"/>
             <w:r>
               <w:rPr>
                 <w:rStyle w:val="CommentReference"/>
@@ -12866,7 +12875,7 @@
                 <w:color w:val="auto"/>
                 <w:lang w:val="en-US"/>
               </w:rPr>
-              <w:commentReference w:id="14"/>
+              <w:commentReference w:id="15"/>
             </w:r>
             <w:r>
               <w:rPr>
@@ -14108,7 +14117,23 @@
       </w:r>
     </w:p>
   </w:comment>
-  <w:comment w:id="10" w:author="Anne-Marike Schiffer" w:date="2020-10-09T13:32:00Z" w:initials="AS">
+  <w:comment w:id="10" w:author="Jeremy R. Manning" w:date="2020-10-16T13:55:00Z" w:initials="JRM">
+    <w:p>
+      <w:pPr>
+        <w:pStyle w:val="CommentText"/>
+      </w:pPr>
+      <w:r>
+        <w:rPr>
+          <w:rStyle w:val="CommentReference"/>
+        </w:rPr>
+        <w:annotationRef/>
+      </w:r>
+      <w:r>
+        <w:t>All of the correlations in those matrices are positive.  We have added color bars as requested, but after experimenting with several potential color schemes we feel that the grayscale colormap we have used in our prior revisions conveys the most accurate reflection of the data.</w:t>
+      </w:r>
+    </w:p>
+  </w:comment>
+  <w:comment w:id="11" w:author="Anne-Marike Schiffer" w:date="2020-10-09T13:32:00Z" w:initials="AS">
     <w:p>
       <w:pPr>
         <w:pStyle w:val="CommentText"/>
@@ -14132,7 +14157,7 @@
       </w:r>
     </w:p>
   </w:comment>
-  <w:comment w:id="11" w:author="Jeremy R. Manning" w:date="2020-10-13T11:40:00Z" w:initials="JRM">
+  <w:comment w:id="12" w:author="Jeremy R. Manning" w:date="2020-10-13T11:40:00Z" w:initials="JRM">
     <w:p>
       <w:pPr>
         <w:pStyle w:val="CommentText"/>
@@ -14144,11 +14169,17 @@
         <w:annotationRef/>
       </w:r>
       <w:r>
-        <w:t>We have added a note to the Figure 4 caption indicating why that participant was chosen (it was because they had many recall events).  We already include plots equivalent to Figure 4A in the Supplement (Fig. S5); we have added a reference to that supplemental figure in the figure caption.  (The other panels in Figure 4 are computed across all participants.)</w:t>
+        <w:t>We have added a note to the Figure 4 caption indicating why that participant was chosen (it was because they had many recall events).  We already include plots equivalent to Figure 4A in the Supplement (</w:t>
+      </w:r>
+      <w:r>
+        <w:t xml:space="preserve">Supp. </w:t>
+      </w:r>
+      <w:r>
+        <w:t>Fig. 5); we have added a reference to that supplemental figure in the figure caption.  (The other panels in Figure 4 are computed across all participants.)</w:t>
       </w:r>
     </w:p>
   </w:comment>
-  <w:comment w:id="12" w:author="Anne-Marike Schiffer" w:date="2020-10-09T14:02:00Z" w:initials="AS">
+  <w:comment w:id="13" w:author="Anne-Marike Schiffer" w:date="2020-10-09T14:02:00Z" w:initials="AS">
     <w:p>
       <w:pPr>
         <w:pStyle w:val="CommentText"/>
@@ -14191,7 +14222,7 @@
       </w:pPr>
     </w:p>
   </w:comment>
-  <w:comment w:id="13" w:author="Jeremy R. Manning" w:date="2020-10-13T11:45:00Z" w:initials="JRM">
+  <w:comment w:id="14" w:author="Jeremy R. Manning" w:date="2020-10-13T11:45:00Z" w:initials="JRM">
     <w:p>
       <w:pPr>
         <w:pStyle w:val="CommentText"/>
@@ -14207,7 +14238,7 @@
       </w:r>
     </w:p>
   </w:comment>
-  <w:comment w:id="14" w:author="Jeremy R. Manning" w:date="2020-10-13T13:15:00Z" w:initials="JRM">
+  <w:comment w:id="15" w:author="Jeremy R. Manning" w:date="2020-10-13T13:15:00Z" w:initials="JRM">
     <w:p>
       <w:pPr>
         <w:pStyle w:val="CommentText"/>
@@ -14238,6 +14269,7 @@
   <w15:commentEx w15:paraId="17E411E1" w15:done="0"/>
   <w15:commentEx w15:paraId="238E95D2" w15:done="0"/>
   <w15:commentEx w15:paraId="30164BCB" w15:done="0"/>
+  <w15:commentEx w15:paraId="012DDD04" w15:paraIdParent="30164BCB" w15:done="0"/>
   <w15:commentEx w15:paraId="62666E8E" w15:done="0"/>
   <w15:commentEx w15:paraId="629DE1A6" w15:paraIdParent="62666E8E" w15:done="0"/>
   <w15:commentEx w15:paraId="066790D4" w15:done="0"/>
@@ -14251,6 +14283,7 @@
   <w16cex:commentExtensible w16cex:durableId="233004D5" w16cex:dateUtc="2020-10-13T14:49:00Z"/>
   <w16cex:commentExtensible w16cex:durableId="23300A3A" w16cex:dateUtc="2020-10-13T15:12:00Z"/>
   <w16cex:commentExtensible w16cex:durableId="23300AE0" w16cex:dateUtc="2020-10-13T15:15:00Z"/>
+  <w16cex:commentExtensible w16cex:durableId="233424C9" w16cex:dateUtc="2020-10-16T17:55:00Z"/>
   <w16cex:commentExtensible w16cex:durableId="233010B0" w16cex:dateUtc="2020-10-13T15:40:00Z"/>
   <w16cex:commentExtensible w16cex:durableId="233011CB" w16cex:dateUtc="2020-10-13T15:45:00Z"/>
   <w16cex:commentExtensible w16cex:durableId="2330270E" w16cex:dateUtc="2020-10-13T17:15:00Z"/>
@@ -14269,6 +14302,7 @@
   <w16cid:commentId w16cid:paraId="17E411E1" w16cid:durableId="233001A6"/>
   <w16cid:commentId w16cid:paraId="238E95D2" w16cid:durableId="233001A7"/>
   <w16cid:commentId w16cid:paraId="30164BCB" w16cid:durableId="233001A8"/>
+  <w16cid:commentId w16cid:paraId="012DDD04" w16cid:durableId="233424C9"/>
   <w16cid:commentId w16cid:paraId="62666E8E" w16cid:durableId="233001A9"/>
   <w16cid:commentId w16cid:paraId="629DE1A6" w16cid:durableId="233010B0"/>
   <w16cid:commentId w16cid:paraId="066790D4" w16cid:durableId="233001AA"/>

</xml_diff>

<commit_message>
updated snapshot of response letter and formatting checklist
</commit_message>
<xml_diff>
--- a/paper/admin/formatting_checklist.docx
+++ b/paper/admin/formatting_checklist.docx
@@ -5892,6 +5892,12 @@
                 <w:rFonts w:asciiTheme="minorHAnsi" w:hAnsiTheme="minorHAnsi"/>
               </w:rPr>
             </w:pPr>
+            <w:r>
+              <w:rPr>
+                <w:rFonts w:asciiTheme="minorHAnsi" w:hAnsiTheme="minorHAnsi"/>
+              </w:rPr>
+              <w:t>X</w:t>
+            </w:r>
           </w:p>
         </w:tc>
         <w:tc>
@@ -10577,23 +10583,7 @@
                   <w:rFonts w:asciiTheme="minorHAnsi" w:hAnsiTheme="minorHAnsi"/>
                   <w:b w:val="0"/>
                 </w:rPr>
-                <w:t>https://www.nature.com/documents/NRJs-guide-to-preparing-f</w:t>
-              </w:r>
-              <w:r>
-                <w:rPr>
-                  <w:rStyle w:val="Hyperlink"/>
-                  <w:rFonts w:asciiTheme="minorHAnsi" w:hAnsiTheme="minorHAnsi"/>
-                  <w:b w:val="0"/>
-                </w:rPr>
-                <w:t>i</w:t>
-              </w:r>
-              <w:r>
-                <w:rPr>
-                  <w:rStyle w:val="Hyperlink"/>
-                  <w:rFonts w:asciiTheme="minorHAnsi" w:hAnsiTheme="minorHAnsi"/>
-                  <w:b w:val="0"/>
-                </w:rPr>
-                <w:t>nal-artwork.pdf</w:t>
+                <w:t>https://www.nature.com/documents/NRJs-guide-to-preparing-final-artwork.pdf</w:t>
               </w:r>
             </w:hyperlink>
           </w:p>
@@ -13163,23 +13153,7 @@
                   <w:rFonts w:asciiTheme="minorHAnsi" w:hAnsiTheme="minorHAnsi"/>
                   <w:b w:val="0"/>
                 </w:rPr>
-                <w:t>Licence to P</w:t>
-              </w:r>
-              <w:r>
-                <w:rPr>
-                  <w:rStyle w:val="Hyperlink"/>
-                  <w:rFonts w:asciiTheme="minorHAnsi" w:hAnsiTheme="minorHAnsi"/>
-                  <w:b w:val="0"/>
-                </w:rPr>
-                <w:t>u</w:t>
-              </w:r>
-              <w:r>
-                <w:rPr>
-                  <w:rStyle w:val="Hyperlink"/>
-                  <w:rFonts w:asciiTheme="minorHAnsi" w:hAnsiTheme="minorHAnsi"/>
-                  <w:b w:val="0"/>
-                </w:rPr>
-                <w:t>blish form</w:t>
+                <w:t>Licence to Publish form</w:t>
               </w:r>
             </w:hyperlink>
             <w:r>
@@ -14129,7 +14103,16 @@
         <w:annotationRef/>
       </w:r>
       <w:r>
-        <w:t>All of the correlations in those matrices are positive.  We have added color bars as requested, but after experimenting with several potential color schemes we feel that the grayscale colormap we have used in our prior revisions conveys the most accurate reflection of the data.</w:t>
+        <w:t xml:space="preserve">All of the correlations in those matrices are positive.  </w:t>
+      </w:r>
+      <w:r>
+        <w:t xml:space="preserve">We have added color bars as requested, but after experimenting with several potential color schemes we feel that the </w:t>
+      </w:r>
+      <w:r>
+        <w:t>blue/</w:t>
+      </w:r>
+      <w:r>
+        <w:t>grayscale colormap we have used in our prior revisions conveys the most accurate reflection of the data.</w:t>
       </w:r>
     </w:p>
   </w:comment>
@@ -14617,6 +14600,7 @@
     <w:lsdException w:name="HTML Sample" w:semiHidden="1" w:unhideWhenUsed="1"/>
     <w:lsdException w:name="HTML Typewriter" w:semiHidden="1" w:unhideWhenUsed="1"/>
     <w:lsdException w:name="HTML Variable" w:semiHidden="1" w:unhideWhenUsed="1"/>
+    <w:lsdException w:name="Normal Table" w:semiHidden="1" w:unhideWhenUsed="1"/>
     <w:lsdException w:name="annotation subject" w:semiHidden="1" w:unhideWhenUsed="1"/>
     <w:lsdException w:name="No List" w:semiHidden="1" w:unhideWhenUsed="1"/>
     <w:lsdException w:name="Outline List 1" w:semiHidden="1" w:unhideWhenUsed="1"/>
@@ -14659,8 +14643,11 @@
     <w:lsdException w:name="Table Contemporary" w:semiHidden="1" w:unhideWhenUsed="1"/>
     <w:lsdException w:name="Table Elegant" w:semiHidden="1" w:unhideWhenUsed="1"/>
     <w:lsdException w:name="Table Professional" w:semiHidden="1" w:unhideWhenUsed="1"/>
+    <w:lsdException w:name="Table Subtle 1" w:semiHidden="1" w:unhideWhenUsed="1"/>
     <w:lsdException w:name="Table Subtle 2" w:semiHidden="1" w:unhideWhenUsed="1"/>
     <w:lsdException w:name="Table Web 1" w:semiHidden="1" w:unhideWhenUsed="1"/>
+    <w:lsdException w:name="Table Web 2" w:semiHidden="1" w:unhideWhenUsed="1"/>
+    <w:lsdException w:name="Table Web 3" w:semiHidden="1" w:unhideWhenUsed="1"/>
     <w:lsdException w:name="Balloon Text" w:semiHidden="1" w:unhideWhenUsed="1"/>
     <w:lsdException w:name="Table Grid" w:uiPriority="59"/>
     <w:lsdException w:name="Table Theme" w:semiHidden="1" w:unhideWhenUsed="1"/>

</xml_diff>